<commit_message>
update the use case description
</commit_message>
<xml_diff>
--- a/diagrams/Use Case Descriptions.docx
+++ b/diagrams/Use Case Descriptions.docx
@@ -1,6 +1,6 @@
 
 <file path=word/document.xml><?xml version="1.0" encoding="utf-8"?>
-<w:document xmlns:wpc="http://schemas.microsoft.com/office/word/2010/wordprocessingCanvas" xmlns:cx="http://schemas.microsoft.com/office/drawing/2014/chartex" xmlns:cx1="http://schemas.microsoft.com/office/drawing/2015/9/8/chartex" xmlns:cx2="http://schemas.microsoft.com/office/drawing/2015/10/21/chartex" xmlns:cx3="http://schemas.microsoft.com/office/drawing/2016/5/9/chartex" xmlns:cx4="http://schemas.microsoft.com/office/drawing/2016/5/10/chartex" xmlns:cx5="http://schemas.microsoft.com/office/drawing/2016/5/11/chartex" xmlns:cx6="http://schemas.microsoft.com/office/drawing/2016/5/12/chartex" xmlns:cx7="http://schemas.microsoft.com/office/drawing/2016/5/13/chartex" xmlns:cx8="http://schemas.microsoft.com/office/drawing/2016/5/14/chartex" xmlns:mc="http://schemas.openxmlformats.org/markup-compatibility/2006" xmlns:aink="http://schemas.microsoft.com/office/drawing/2016/ink" xmlns:am3d="http://schemas.microsoft.com/office/drawing/2017/model3d" xmlns:o="urn:schemas-microsoft-com:office:office" xmlns:r="http://schemas.openxmlformats.org/officeDocument/2006/relationships" xmlns:m="http://schemas.openxmlformats.org/officeDocument/2006/math" xmlns:v="urn:schemas-microsoft-com:vml" xmlns:wp14="http://schemas.microsoft.com/office/word/2010/wordprocessingDrawing" xmlns:wp="http://schemas.openxmlformats.org/drawingml/2006/wordprocessingDrawing" xmlns:w10="urn:schemas-microsoft-com:office:word" xmlns:w="http://schemas.openxmlformats.org/wordprocessingml/2006/main" xmlns:w14="http://schemas.microsoft.com/office/word/2010/wordml" xmlns:w15="http://schemas.microsoft.com/office/word/2012/wordml" xmlns:w16cex="http://schemas.microsoft.com/office/word/2018/wordml/cex" xmlns:w16cid="http://schemas.microsoft.com/office/word/2016/wordml/cid" xmlns:w16="http://schemas.microsoft.com/office/word/2018/wordml" xmlns:w16se="http://schemas.microsoft.com/office/word/2015/wordml/symex" xmlns:wpg="http://schemas.microsoft.com/office/word/2010/wordprocessingGroup" xmlns:wpi="http://schemas.microsoft.com/office/word/2010/wordprocessingInk" xmlns:wne="http://schemas.microsoft.com/office/word/2006/wordml" xmlns:wps="http://schemas.microsoft.com/office/word/2010/wordprocessingShape" mc:Ignorable="w14 w15 w16se w16cid w16 w16cex wp14">
+<w:document xmlns:wpc="http://schemas.microsoft.com/office/word/2010/wordprocessingCanvas" xmlns:cx="http://schemas.microsoft.com/office/drawing/2014/chartex" xmlns:cx1="http://schemas.microsoft.com/office/drawing/2015/9/8/chartex" xmlns:cx2="http://schemas.microsoft.com/office/drawing/2015/10/21/chartex" xmlns:cx3="http://schemas.microsoft.com/office/drawing/2016/5/9/chartex" xmlns:cx4="http://schemas.microsoft.com/office/drawing/2016/5/10/chartex" xmlns:cx5="http://schemas.microsoft.com/office/drawing/2016/5/11/chartex" xmlns:cx6="http://schemas.microsoft.com/office/drawing/2016/5/12/chartex" xmlns:cx7="http://schemas.microsoft.com/office/drawing/2016/5/13/chartex" xmlns:cx8="http://schemas.microsoft.com/office/drawing/2016/5/14/chartex" xmlns:mc="http://schemas.openxmlformats.org/markup-compatibility/2006" xmlns:aink="http://schemas.microsoft.com/office/drawing/2016/ink" xmlns:am3d="http://schemas.microsoft.com/office/drawing/2017/model3d" xmlns:o="urn:schemas-microsoft-com:office:office" xmlns:r="http://schemas.openxmlformats.org/officeDocument/2006/relationships" xmlns:m="http://schemas.openxmlformats.org/officeDocument/2006/math" xmlns:v="urn:schemas-microsoft-com:vml" xmlns:wp14="http://schemas.microsoft.com/office/word/2010/wordprocessingDrawing" xmlns:wp="http://schemas.openxmlformats.org/drawingml/2006/wordprocessingDrawing" xmlns:w10="urn:schemas-microsoft-com:office:word" xmlns:w="http://schemas.openxmlformats.org/wordprocessingml/2006/main" xmlns:w14="http://schemas.microsoft.com/office/word/2010/wordml" xmlns:w15="http://schemas.microsoft.com/office/word/2012/wordml" xmlns:w16cex="http://schemas.microsoft.com/office/word/2018/wordml/cex" xmlns:w16cid="http://schemas.microsoft.com/office/word/2016/wordml/cid" xmlns:w16="http://schemas.microsoft.com/office/word/2018/wordml" xmlns:w16sdtdh="http://schemas.microsoft.com/office/word/2020/wordml/sdtdatahash" xmlns:w16se="http://schemas.microsoft.com/office/word/2015/wordml/symex" xmlns:wpg="http://schemas.microsoft.com/office/word/2010/wordprocessingGroup" xmlns:wpi="http://schemas.microsoft.com/office/word/2010/wordprocessingInk" xmlns:wne="http://schemas.microsoft.com/office/word/2006/wordml" xmlns:wps="http://schemas.microsoft.com/office/word/2010/wordprocessingShape" mc:Ignorable="w14 w15 w16se w16cid w16 w16cex w16sdtdh wp14">
   <w:body>
     <w:p>
       <w:pPr>
@@ -944,6 +944,40 @@
                 <w:sz w:val="24"/>
                 <w:szCs w:val="24"/>
               </w:rPr>
+              <w:t>Student/lecturer opens view all forum page</w:t>
+            </w:r>
+          </w:p>
+          <w:p>
+            <w:pPr>
+              <w:rPr>
+                <w:rFonts w:ascii="Times New Roman" w:hAnsi="Times New Roman" w:cs="Times New Roman"/>
+                <w:sz w:val="24"/>
+                <w:szCs w:val="24"/>
+              </w:rPr>
+            </w:pPr>
+          </w:p>
+          <w:p>
+            <w:pPr>
+              <w:rPr>
+                <w:rFonts w:ascii="Times New Roman" w:hAnsi="Times New Roman" w:cs="Times New Roman"/>
+                <w:sz w:val="24"/>
+                <w:szCs w:val="24"/>
+              </w:rPr>
+            </w:pPr>
+            <w:r>
+              <w:rPr>
+                <w:rFonts w:ascii="Times New Roman" w:hAnsi="Times New Roman" w:cs="Times New Roman"/>
+                <w:sz w:val="24"/>
+                <w:szCs w:val="24"/>
+              </w:rPr>
+              <w:t xml:space="preserve">2. </w:t>
+            </w:r>
+            <w:r>
+              <w:rPr>
+                <w:rFonts w:ascii="Times New Roman" w:hAnsi="Times New Roman" w:cs="Times New Roman"/>
+                <w:sz w:val="24"/>
+                <w:szCs w:val="24"/>
+              </w:rPr>
               <w:t>Student</w:t>
             </w:r>
             <w:r>
@@ -1035,7 +1069,15 @@
                 <w:sz w:val="24"/>
                 <w:szCs w:val="24"/>
               </w:rPr>
-              <w:t>2. Student</w:t>
+              <w:t>3</w:t>
+            </w:r>
+            <w:r>
+              <w:rPr>
+                <w:rFonts w:ascii="Times New Roman" w:hAnsi="Times New Roman" w:cs="Times New Roman"/>
+                <w:sz w:val="24"/>
+                <w:szCs w:val="24"/>
+              </w:rPr>
+              <w:t>. Student</w:t>
             </w:r>
             <w:r>
               <w:rPr>
@@ -1067,27 +1109,149 @@
           <w:tcPr>
             <w:tcW w:w="3841" w:type="dxa"/>
           </w:tcPr>
+          <w:p>
+            <w:pPr>
+              <w:rPr>
+                <w:rFonts w:ascii="Times New Roman" w:hAnsi="Times New Roman" w:cs="Times New Roman"/>
+                <w:sz w:val="24"/>
+                <w:szCs w:val="24"/>
+              </w:rPr>
+            </w:pPr>
+            <w:r>
+              <w:rPr>
+                <w:rFonts w:ascii="Times New Roman" w:hAnsi="Times New Roman" w:cs="Times New Roman"/>
+                <w:sz w:val="24"/>
+                <w:szCs w:val="24"/>
+              </w:rPr>
+              <w:t xml:space="preserve">1.1 System fetch all forum data from his/her </w:t>
+            </w:r>
+            <w:r>
+              <w:rPr>
+                <w:rFonts w:ascii="Times New Roman" w:hAnsi="Times New Roman" w:cs="Times New Roman"/>
+                <w:sz w:val="24"/>
+                <w:szCs w:val="24"/>
+              </w:rPr>
+              <w:t>courses</w:t>
+            </w:r>
+          </w:p>
+          <w:p>
+            <w:pPr>
+              <w:rPr>
+                <w:rFonts w:ascii="Times New Roman" w:hAnsi="Times New Roman" w:cs="Times New Roman"/>
+                <w:sz w:val="24"/>
+                <w:szCs w:val="24"/>
+              </w:rPr>
+            </w:pPr>
+          </w:p>
+          <w:p>
+            <w:pPr>
+              <w:rPr>
+                <w:rFonts w:ascii="Times New Roman" w:hAnsi="Times New Roman" w:cs="Times New Roman"/>
+                <w:sz w:val="24"/>
+                <w:szCs w:val="24"/>
+              </w:rPr>
+            </w:pPr>
+            <w:r>
+              <w:rPr>
+                <w:rFonts w:ascii="Times New Roman" w:hAnsi="Times New Roman" w:cs="Times New Roman"/>
+                <w:sz w:val="24"/>
+                <w:szCs w:val="24"/>
+              </w:rPr>
+              <w:t xml:space="preserve">2. 1 </w:t>
+            </w:r>
+            <w:r>
+              <w:rPr>
+                <w:rFonts w:ascii="Times New Roman" w:hAnsi="Times New Roman" w:cs="Times New Roman"/>
+                <w:sz w:val="24"/>
+                <w:szCs w:val="24"/>
+              </w:rPr>
+              <w:t>System displays his/her forum current content</w:t>
+            </w:r>
+            <w:r>
+              <w:rPr>
+                <w:rFonts w:ascii="Times New Roman" w:hAnsi="Times New Roman" w:cs="Times New Roman"/>
+                <w:sz w:val="24"/>
+                <w:szCs w:val="24"/>
+              </w:rPr>
+              <w:t>.</w:t>
+            </w:r>
+          </w:p>
           <w:p>
             <w:pPr>
               <w:pStyle w:val="ListParagraph"/>
               <w:numPr>
                 <w:ilvl w:val="1"/>
-                <w:numId w:val="2"/>
+                <w:numId w:val="12"/>
               </w:numPr>
-              <w:ind w:left="360"/>
-              <w:rPr>
-                <w:rFonts w:ascii="Times New Roman" w:hAnsi="Times New Roman" w:cs="Times New Roman"/>
-                <w:sz w:val="24"/>
-                <w:szCs w:val="24"/>
-              </w:rPr>
-            </w:pPr>
-            <w:r>
-              <w:rPr>
-                <w:rFonts w:ascii="Times New Roman" w:hAnsi="Times New Roman" w:cs="Times New Roman"/>
-                <w:sz w:val="24"/>
-                <w:szCs w:val="24"/>
-              </w:rPr>
-              <w:t>System displays his/her forum current content</w:t>
+              <w:rPr>
+                <w:rFonts w:ascii="Times New Roman" w:hAnsi="Times New Roman" w:cs="Times New Roman"/>
+                <w:sz w:val="24"/>
+                <w:szCs w:val="24"/>
+              </w:rPr>
+            </w:pPr>
+            <w:r>
+              <w:rPr>
+                <w:rFonts w:ascii="Times New Roman" w:hAnsi="Times New Roman" w:cs="Times New Roman"/>
+                <w:sz w:val="24"/>
+                <w:szCs w:val="24"/>
+              </w:rPr>
+              <w:t>S</w:t>
+            </w:r>
+            <w:r>
+              <w:rPr>
+                <w:rFonts w:ascii="Times New Roman" w:hAnsi="Times New Roman" w:cs="Times New Roman"/>
+                <w:sz w:val="24"/>
+                <w:szCs w:val="24"/>
+              </w:rPr>
+              <w:t xml:space="preserve">ystem prompts </w:t>
+            </w:r>
+            <w:r>
+              <w:rPr>
+                <w:rFonts w:ascii="Times New Roman" w:hAnsi="Times New Roman" w:cs="Times New Roman"/>
+                <w:sz w:val="24"/>
+                <w:szCs w:val="24"/>
+              </w:rPr>
+              <w:t>Student</w:t>
+            </w:r>
+            <w:r>
+              <w:rPr>
+                <w:rFonts w:ascii="Times New Roman" w:hAnsi="Times New Roman" w:cs="Times New Roman"/>
+                <w:sz w:val="24"/>
+                <w:szCs w:val="24"/>
+              </w:rPr>
+              <w:t>/lecturer</w:t>
+            </w:r>
+            <w:r>
+              <w:rPr>
+                <w:rFonts w:ascii="Times New Roman" w:hAnsi="Times New Roman" w:cs="Times New Roman"/>
+                <w:sz w:val="24"/>
+                <w:szCs w:val="24"/>
+              </w:rPr>
+              <w:t xml:space="preserve"> </w:t>
+            </w:r>
+            <w:r>
+              <w:rPr>
+                <w:rFonts w:ascii="Times New Roman" w:hAnsi="Times New Roman" w:cs="Times New Roman"/>
+                <w:sz w:val="24"/>
+                <w:szCs w:val="24"/>
+              </w:rPr>
+              <w:t>for</w:t>
+            </w:r>
+            <w:r>
+              <w:rPr>
+                <w:rFonts w:ascii="Times New Roman" w:hAnsi="Times New Roman" w:cs="Times New Roman"/>
+                <w:sz w:val="24"/>
+                <w:szCs w:val="24"/>
+              </w:rPr>
+              <w:t xml:space="preserve"> a</w:t>
+            </w:r>
+            <w:r>
+              <w:rPr>
+                <w:rFonts w:ascii="Times New Roman" w:hAnsi="Times New Roman" w:cs="Times New Roman"/>
+                <w:sz w:val="24"/>
+                <w:szCs w:val="24"/>
+              </w:rPr>
+              <w:t xml:space="preserve"> new content/file</w:t>
             </w:r>
             <w:r>
               <w:rPr>
@@ -1100,115 +1264,36 @@
           </w:p>
           <w:p>
             <w:pPr>
-              <w:pStyle w:val="ListParagraph"/>
-              <w:numPr>
-                <w:ilvl w:val="1"/>
-                <w:numId w:val="2"/>
-              </w:numPr>
-              <w:ind w:left="360"/>
-              <w:rPr>
-                <w:rFonts w:ascii="Times New Roman" w:hAnsi="Times New Roman" w:cs="Times New Roman"/>
-                <w:sz w:val="24"/>
-                <w:szCs w:val="24"/>
-              </w:rPr>
-            </w:pPr>
-            <w:r>
-              <w:rPr>
-                <w:rFonts w:ascii="Times New Roman" w:hAnsi="Times New Roman" w:cs="Times New Roman"/>
-                <w:sz w:val="24"/>
-                <w:szCs w:val="24"/>
-              </w:rPr>
-              <w:t>S</w:t>
-            </w:r>
-            <w:r>
-              <w:rPr>
-                <w:rFonts w:ascii="Times New Roman" w:hAnsi="Times New Roman" w:cs="Times New Roman"/>
-                <w:sz w:val="24"/>
-                <w:szCs w:val="24"/>
-              </w:rPr>
-              <w:t xml:space="preserve">ystem prompts </w:t>
-            </w:r>
-            <w:r>
-              <w:rPr>
-                <w:rFonts w:ascii="Times New Roman" w:hAnsi="Times New Roman" w:cs="Times New Roman"/>
-                <w:sz w:val="24"/>
-                <w:szCs w:val="24"/>
-              </w:rPr>
-              <w:t>Student</w:t>
-            </w:r>
-            <w:r>
-              <w:rPr>
-                <w:rFonts w:ascii="Times New Roman" w:hAnsi="Times New Roman" w:cs="Times New Roman"/>
-                <w:sz w:val="24"/>
-                <w:szCs w:val="24"/>
-              </w:rPr>
-              <w:t>/lecturer</w:t>
-            </w:r>
-            <w:r>
-              <w:rPr>
-                <w:rFonts w:ascii="Times New Roman" w:hAnsi="Times New Roman" w:cs="Times New Roman"/>
-                <w:sz w:val="24"/>
-                <w:szCs w:val="24"/>
-              </w:rPr>
-              <w:t xml:space="preserve"> </w:t>
-            </w:r>
-            <w:r>
-              <w:rPr>
-                <w:rFonts w:ascii="Times New Roman" w:hAnsi="Times New Roman" w:cs="Times New Roman"/>
-                <w:sz w:val="24"/>
-                <w:szCs w:val="24"/>
-              </w:rPr>
-              <w:t>for</w:t>
-            </w:r>
-            <w:r>
-              <w:rPr>
-                <w:rFonts w:ascii="Times New Roman" w:hAnsi="Times New Roman" w:cs="Times New Roman"/>
-                <w:sz w:val="24"/>
-                <w:szCs w:val="24"/>
-              </w:rPr>
-              <w:t xml:space="preserve"> a</w:t>
-            </w:r>
-            <w:r>
-              <w:rPr>
-                <w:rFonts w:ascii="Times New Roman" w:hAnsi="Times New Roman" w:cs="Times New Roman"/>
-                <w:sz w:val="24"/>
-                <w:szCs w:val="24"/>
-              </w:rPr>
-              <w:t xml:space="preserve"> new content/file</w:t>
-            </w:r>
-            <w:r>
-              <w:rPr>
-                <w:rFonts w:ascii="Times New Roman" w:hAnsi="Times New Roman" w:cs="Times New Roman"/>
-                <w:sz w:val="24"/>
-                <w:szCs w:val="24"/>
-              </w:rPr>
-              <w:t>.</w:t>
-            </w:r>
-          </w:p>
-          <w:p>
-            <w:pPr>
-              <w:rPr>
-                <w:rFonts w:ascii="Times New Roman" w:hAnsi="Times New Roman" w:cs="Times New Roman"/>
-                <w:sz w:val="24"/>
-                <w:szCs w:val="24"/>
-              </w:rPr>
-            </w:pPr>
-          </w:p>
-          <w:p>
-            <w:pPr>
-              <w:rPr>
-                <w:rFonts w:ascii="Times New Roman" w:hAnsi="Times New Roman" w:cs="Times New Roman"/>
-                <w:sz w:val="24"/>
-                <w:szCs w:val="24"/>
-              </w:rPr>
-            </w:pPr>
-            <w:r>
-              <w:rPr>
-                <w:rFonts w:ascii="Times New Roman" w:hAnsi="Times New Roman" w:cs="Times New Roman"/>
-                <w:sz w:val="24"/>
-                <w:szCs w:val="24"/>
-              </w:rPr>
-              <w:t>2.1 System update the forum detail</w:t>
+              <w:rPr>
+                <w:rFonts w:ascii="Times New Roman" w:hAnsi="Times New Roman" w:cs="Times New Roman"/>
+                <w:sz w:val="24"/>
+                <w:szCs w:val="24"/>
+              </w:rPr>
+            </w:pPr>
+          </w:p>
+          <w:p>
+            <w:pPr>
+              <w:rPr>
+                <w:rFonts w:ascii="Times New Roman" w:hAnsi="Times New Roman" w:cs="Times New Roman"/>
+                <w:sz w:val="24"/>
+                <w:szCs w:val="24"/>
+              </w:rPr>
+            </w:pPr>
+            <w:r>
+              <w:rPr>
+                <w:rFonts w:ascii="Times New Roman" w:hAnsi="Times New Roman" w:cs="Times New Roman"/>
+                <w:sz w:val="24"/>
+                <w:szCs w:val="24"/>
+              </w:rPr>
+              <w:t>3.1</w:t>
+            </w:r>
+            <w:r>
+              <w:rPr>
+                <w:rFonts w:ascii="Times New Roman" w:hAnsi="Times New Roman" w:cs="Times New Roman"/>
+                <w:sz w:val="24"/>
+                <w:szCs w:val="24"/>
+              </w:rPr>
+              <w:t xml:space="preserve"> System update the forum detail</w:t>
             </w:r>
             <w:r>
               <w:rPr>
@@ -2078,7 +2163,41 @@
                 <w:sz w:val="24"/>
                 <w:szCs w:val="24"/>
               </w:rPr>
-              <w:t xml:space="preserve">1. </w:t>
+              <w:t>1. Student/lecturer opens view all forum page</w:t>
+            </w:r>
+          </w:p>
+          <w:p>
+            <w:pPr>
+              <w:rPr>
+                <w:rFonts w:ascii="Times New Roman" w:hAnsi="Times New Roman" w:cs="Times New Roman"/>
+                <w:sz w:val="24"/>
+                <w:szCs w:val="24"/>
+              </w:rPr>
+            </w:pPr>
+          </w:p>
+          <w:p>
+            <w:pPr>
+              <w:rPr>
+                <w:rFonts w:ascii="Times New Roman" w:hAnsi="Times New Roman" w:cs="Times New Roman"/>
+                <w:sz w:val="24"/>
+                <w:szCs w:val="24"/>
+              </w:rPr>
+            </w:pPr>
+            <w:r>
+              <w:rPr>
+                <w:rFonts w:ascii="Times New Roman" w:hAnsi="Times New Roman" w:cs="Times New Roman"/>
+                <w:sz w:val="24"/>
+                <w:szCs w:val="24"/>
+              </w:rPr>
+              <w:t>2</w:t>
+            </w:r>
+            <w:r>
+              <w:rPr>
+                <w:rFonts w:ascii="Times New Roman" w:hAnsi="Times New Roman" w:cs="Times New Roman"/>
+                <w:sz w:val="24"/>
+                <w:szCs w:val="24"/>
+              </w:rPr>
+              <w:t xml:space="preserve">. </w:t>
             </w:r>
             <w:r>
               <w:rPr>
@@ -2185,7 +2304,15 @@
                 <w:sz w:val="24"/>
                 <w:szCs w:val="24"/>
               </w:rPr>
-              <w:t>2. Student/lecturer enters new content or a new file</w:t>
+              <w:t>3</w:t>
+            </w:r>
+            <w:r>
+              <w:rPr>
+                <w:rFonts w:ascii="Times New Roman" w:hAnsi="Times New Roman" w:cs="Times New Roman"/>
+                <w:sz w:val="24"/>
+                <w:szCs w:val="24"/>
+              </w:rPr>
+              <w:t>. Student/lecturer enters new content or a new file</w:t>
             </w:r>
             <w:r>
               <w:rPr>
@@ -2201,27 +2328,86 @@
           <w:tcPr>
             <w:tcW w:w="3841" w:type="dxa"/>
           </w:tcPr>
+          <w:p>
+            <w:pPr>
+              <w:rPr>
+                <w:rFonts w:ascii="Times New Roman" w:hAnsi="Times New Roman" w:cs="Times New Roman"/>
+                <w:sz w:val="24"/>
+                <w:szCs w:val="24"/>
+              </w:rPr>
+            </w:pPr>
+            <w:r>
+              <w:rPr>
+                <w:rFonts w:ascii="Times New Roman" w:hAnsi="Times New Roman" w:cs="Times New Roman"/>
+                <w:sz w:val="24"/>
+                <w:szCs w:val="24"/>
+              </w:rPr>
+              <w:t xml:space="preserve">1.1 System fetch all forum data from his/her </w:t>
+            </w:r>
+            <w:r>
+              <w:rPr>
+                <w:rFonts w:ascii="Times New Roman" w:hAnsi="Times New Roman" w:cs="Times New Roman"/>
+                <w:sz w:val="24"/>
+                <w:szCs w:val="24"/>
+              </w:rPr>
+              <w:t>courses</w:t>
+            </w:r>
+          </w:p>
+          <w:p>
+            <w:pPr>
+              <w:pStyle w:val="ListParagraph"/>
+              <w:ind w:left="360"/>
+              <w:rPr>
+                <w:rFonts w:ascii="Times New Roman" w:hAnsi="Times New Roman" w:cs="Times New Roman"/>
+                <w:sz w:val="24"/>
+                <w:szCs w:val="24"/>
+              </w:rPr>
+            </w:pPr>
+          </w:p>
           <w:p>
             <w:pPr>
               <w:pStyle w:val="ListParagraph"/>
               <w:numPr>
                 <w:ilvl w:val="1"/>
-                <w:numId w:val="2"/>
+                <w:numId w:val="14"/>
               </w:numPr>
-              <w:ind w:left="360"/>
-              <w:rPr>
-                <w:rFonts w:ascii="Times New Roman" w:hAnsi="Times New Roman" w:cs="Times New Roman"/>
-                <w:sz w:val="24"/>
-                <w:szCs w:val="24"/>
-              </w:rPr>
-            </w:pPr>
-            <w:r>
-              <w:rPr>
-                <w:rFonts w:ascii="Times New Roman" w:hAnsi="Times New Roman" w:cs="Times New Roman"/>
-                <w:sz w:val="24"/>
-                <w:szCs w:val="24"/>
-              </w:rPr>
-              <w:t>System displays his/her forum current content.</w:t>
+              <w:rPr>
+                <w:rFonts w:ascii="Times New Roman" w:hAnsi="Times New Roman" w:cs="Times New Roman"/>
+                <w:sz w:val="24"/>
+                <w:szCs w:val="24"/>
+              </w:rPr>
+            </w:pPr>
+            <w:r>
+              <w:rPr>
+                <w:rFonts w:ascii="Times New Roman" w:hAnsi="Times New Roman" w:cs="Times New Roman"/>
+                <w:sz w:val="24"/>
+                <w:szCs w:val="24"/>
+              </w:rPr>
+              <w:t xml:space="preserve">System </w:t>
+            </w:r>
+            <w:r>
+              <w:rPr>
+                <w:rFonts w:ascii="Times New Roman" w:hAnsi="Times New Roman" w:cs="Times New Roman"/>
+                <w:sz w:val="24"/>
+                <w:szCs w:val="24"/>
+              </w:rPr>
+              <w:t>display</w:t>
+            </w:r>
+            <w:r>
+              <w:rPr>
+                <w:rFonts w:ascii="Times New Roman" w:hAnsi="Times New Roman" w:cs="Times New Roman"/>
+                <w:sz w:val="24"/>
+                <w:szCs w:val="24"/>
+              </w:rPr>
+              <w:t>s</w:t>
+            </w:r>
+            <w:r>
+              <w:rPr>
+                <w:rFonts w:ascii="Times New Roman" w:hAnsi="Times New Roman" w:cs="Times New Roman"/>
+                <w:sz w:val="24"/>
+                <w:szCs w:val="24"/>
+              </w:rPr>
+              <w:t xml:space="preserve"> the add forum post form</w:t>
             </w:r>
           </w:p>
           <w:p>
@@ -2229,9 +2415,8 @@
               <w:pStyle w:val="ListParagraph"/>
               <w:numPr>
                 <w:ilvl w:val="1"/>
-                <w:numId w:val="2"/>
+                <w:numId w:val="14"/>
               </w:numPr>
-              <w:ind w:left="360"/>
               <w:rPr>
                 <w:rFonts w:ascii="Times New Roman" w:hAnsi="Times New Roman" w:cs="Times New Roman"/>
                 <w:sz w:val="24"/>
@@ -4921,15 +5106,7 @@
                 <w:sz w:val="24"/>
                 <w:szCs w:val="24"/>
               </w:rPr>
-              <w:t xml:space="preserve"> </w:t>
-            </w:r>
-            <w:r>
-              <w:rPr>
-                <w:rFonts w:ascii="Times New Roman" w:hAnsi="Times New Roman" w:cs="Times New Roman"/>
-                <w:sz w:val="24"/>
-                <w:szCs w:val="24"/>
-              </w:rPr>
-              <w:t>must have a valid account.</w:t>
+              <w:t xml:space="preserve"> must have a valid account.</w:t>
             </w:r>
           </w:p>
           <w:p>
@@ -5534,7 +5711,7 @@
 </file>
 
 <file path=word/numbering.xml><?xml version="1.0" encoding="utf-8"?>
-<w:numbering xmlns:wpc="http://schemas.microsoft.com/office/word/2010/wordprocessingCanvas" xmlns:cx="http://schemas.microsoft.com/office/drawing/2014/chartex" xmlns:cx1="http://schemas.microsoft.com/office/drawing/2015/9/8/chartex" xmlns:cx2="http://schemas.microsoft.com/office/drawing/2015/10/21/chartex" xmlns:cx3="http://schemas.microsoft.com/office/drawing/2016/5/9/chartex" xmlns:cx4="http://schemas.microsoft.com/office/drawing/2016/5/10/chartex" xmlns:cx5="http://schemas.microsoft.com/office/drawing/2016/5/11/chartex" xmlns:cx6="http://schemas.microsoft.com/office/drawing/2016/5/12/chartex" xmlns:cx7="http://schemas.microsoft.com/office/drawing/2016/5/13/chartex" xmlns:cx8="http://schemas.microsoft.com/office/drawing/2016/5/14/chartex" xmlns:mc="http://schemas.openxmlformats.org/markup-compatibility/2006" xmlns:aink="http://schemas.microsoft.com/office/drawing/2016/ink" xmlns:am3d="http://schemas.microsoft.com/office/drawing/2017/model3d" xmlns:o="urn:schemas-microsoft-com:office:office" xmlns:r="http://schemas.openxmlformats.org/officeDocument/2006/relationships" xmlns:m="http://schemas.openxmlformats.org/officeDocument/2006/math" xmlns:v="urn:schemas-microsoft-com:vml" xmlns:wp14="http://schemas.microsoft.com/office/word/2010/wordprocessingDrawing" xmlns:wp="http://schemas.openxmlformats.org/drawingml/2006/wordprocessingDrawing" xmlns:w10="urn:schemas-microsoft-com:office:word" xmlns:w="http://schemas.openxmlformats.org/wordprocessingml/2006/main" xmlns:w14="http://schemas.microsoft.com/office/word/2010/wordml" xmlns:w15="http://schemas.microsoft.com/office/word/2012/wordml" xmlns:w16cex="http://schemas.microsoft.com/office/word/2018/wordml/cex" xmlns:w16cid="http://schemas.microsoft.com/office/word/2016/wordml/cid" xmlns:w16="http://schemas.microsoft.com/office/word/2018/wordml" xmlns:w16se="http://schemas.microsoft.com/office/word/2015/wordml/symex" xmlns:wpg="http://schemas.microsoft.com/office/word/2010/wordprocessingGroup" xmlns:wpi="http://schemas.microsoft.com/office/word/2010/wordprocessingInk" xmlns:wne="http://schemas.microsoft.com/office/word/2006/wordml" xmlns:wps="http://schemas.microsoft.com/office/word/2010/wordprocessingShape" mc:Ignorable="w14 w15 w16se w16cid w16 w16cex wp14">
+<w:numbering xmlns:wpc="http://schemas.microsoft.com/office/word/2010/wordprocessingCanvas" xmlns:cx="http://schemas.microsoft.com/office/drawing/2014/chartex" xmlns:cx1="http://schemas.microsoft.com/office/drawing/2015/9/8/chartex" xmlns:cx2="http://schemas.microsoft.com/office/drawing/2015/10/21/chartex" xmlns:cx3="http://schemas.microsoft.com/office/drawing/2016/5/9/chartex" xmlns:cx4="http://schemas.microsoft.com/office/drawing/2016/5/10/chartex" xmlns:cx5="http://schemas.microsoft.com/office/drawing/2016/5/11/chartex" xmlns:cx6="http://schemas.microsoft.com/office/drawing/2016/5/12/chartex" xmlns:cx7="http://schemas.microsoft.com/office/drawing/2016/5/13/chartex" xmlns:cx8="http://schemas.microsoft.com/office/drawing/2016/5/14/chartex" xmlns:mc="http://schemas.openxmlformats.org/markup-compatibility/2006" xmlns:aink="http://schemas.microsoft.com/office/drawing/2016/ink" xmlns:am3d="http://schemas.microsoft.com/office/drawing/2017/model3d" xmlns:o="urn:schemas-microsoft-com:office:office" xmlns:r="http://schemas.openxmlformats.org/officeDocument/2006/relationships" xmlns:m="http://schemas.openxmlformats.org/officeDocument/2006/math" xmlns:v="urn:schemas-microsoft-com:vml" xmlns:wp14="http://schemas.microsoft.com/office/word/2010/wordprocessingDrawing" xmlns:wp="http://schemas.openxmlformats.org/drawingml/2006/wordprocessingDrawing" xmlns:w10="urn:schemas-microsoft-com:office:word" xmlns:w="http://schemas.openxmlformats.org/wordprocessingml/2006/main" xmlns:w14="http://schemas.microsoft.com/office/word/2010/wordml" xmlns:w15="http://schemas.microsoft.com/office/word/2012/wordml" xmlns:w16cex="http://schemas.microsoft.com/office/word/2018/wordml/cex" xmlns:w16cid="http://schemas.microsoft.com/office/word/2016/wordml/cid" xmlns:w16="http://schemas.microsoft.com/office/word/2018/wordml" xmlns:w16sdtdh="http://schemas.microsoft.com/office/word/2020/wordml/sdtdatahash" xmlns:w16se="http://schemas.microsoft.com/office/word/2015/wordml/symex" xmlns:wpg="http://schemas.microsoft.com/office/word/2010/wordprocessingGroup" xmlns:wpi="http://schemas.microsoft.com/office/word/2010/wordprocessingInk" xmlns:wne="http://schemas.microsoft.com/office/word/2006/wordml" xmlns:wps="http://schemas.microsoft.com/office/word/2010/wordprocessingShape" mc:Ignorable="w14 w15 w16se w16cid w16 w16cex w16sdtdh wp14">
   <w:abstractNum w:abstractNumId="0" w15:restartNumberingAfterBreak="0">
     <w:nsid w:val="052926B9"/>
     <w:multiLevelType w:val="multilevel"/>
@@ -5649,6 +5826,95 @@
     </w:lvl>
   </w:abstractNum>
   <w:abstractNum w:abstractNumId="1" w15:restartNumberingAfterBreak="0">
+    <w:nsid w:val="0EDD5DA4"/>
+    <w:multiLevelType w:val="hybridMultilevel"/>
+    <w:tmpl w:val="E100628E"/>
+    <w:lvl w:ilvl="0" w:tplc="3809000F">
+      <w:start w:val="1"/>
+      <w:numFmt w:val="decimal"/>
+      <w:lvlText w:val="%1."/>
+      <w:lvlJc w:val="left"/>
+      <w:pPr>
+        <w:ind w:left="720" w:hanging="360"/>
+      </w:pPr>
+      <w:rPr>
+        <w:rFonts w:hint="default"/>
+      </w:rPr>
+    </w:lvl>
+    <w:lvl w:ilvl="1" w:tplc="38090019" w:tentative="1">
+      <w:start w:val="1"/>
+      <w:numFmt w:val="lowerLetter"/>
+      <w:lvlText w:val="%2."/>
+      <w:lvlJc w:val="left"/>
+      <w:pPr>
+        <w:ind w:left="1440" w:hanging="360"/>
+      </w:pPr>
+    </w:lvl>
+    <w:lvl w:ilvl="2" w:tplc="3809001B" w:tentative="1">
+      <w:start w:val="1"/>
+      <w:numFmt w:val="lowerRoman"/>
+      <w:lvlText w:val="%3."/>
+      <w:lvlJc w:val="right"/>
+      <w:pPr>
+        <w:ind w:left="2160" w:hanging="180"/>
+      </w:pPr>
+    </w:lvl>
+    <w:lvl w:ilvl="3" w:tplc="3809000F" w:tentative="1">
+      <w:start w:val="1"/>
+      <w:numFmt w:val="decimal"/>
+      <w:lvlText w:val="%4."/>
+      <w:lvlJc w:val="left"/>
+      <w:pPr>
+        <w:ind w:left="2880" w:hanging="360"/>
+      </w:pPr>
+    </w:lvl>
+    <w:lvl w:ilvl="4" w:tplc="38090019" w:tentative="1">
+      <w:start w:val="1"/>
+      <w:numFmt w:val="lowerLetter"/>
+      <w:lvlText w:val="%5."/>
+      <w:lvlJc w:val="left"/>
+      <w:pPr>
+        <w:ind w:left="3600" w:hanging="360"/>
+      </w:pPr>
+    </w:lvl>
+    <w:lvl w:ilvl="5" w:tplc="3809001B" w:tentative="1">
+      <w:start w:val="1"/>
+      <w:numFmt w:val="lowerRoman"/>
+      <w:lvlText w:val="%6."/>
+      <w:lvlJc w:val="right"/>
+      <w:pPr>
+        <w:ind w:left="4320" w:hanging="180"/>
+      </w:pPr>
+    </w:lvl>
+    <w:lvl w:ilvl="6" w:tplc="3809000F" w:tentative="1">
+      <w:start w:val="1"/>
+      <w:numFmt w:val="decimal"/>
+      <w:lvlText w:val="%7."/>
+      <w:lvlJc w:val="left"/>
+      <w:pPr>
+        <w:ind w:left="5040" w:hanging="360"/>
+      </w:pPr>
+    </w:lvl>
+    <w:lvl w:ilvl="7" w:tplc="38090019" w:tentative="1">
+      <w:start w:val="1"/>
+      <w:numFmt w:val="lowerLetter"/>
+      <w:lvlText w:val="%8."/>
+      <w:lvlJc w:val="left"/>
+      <w:pPr>
+        <w:ind w:left="5760" w:hanging="360"/>
+      </w:pPr>
+    </w:lvl>
+    <w:lvl w:ilvl="8" w:tplc="3809001B" w:tentative="1">
+      <w:start w:val="1"/>
+      <w:numFmt w:val="lowerRoman"/>
+      <w:lvlText w:val="%9."/>
+      <w:lvlJc w:val="right"/>
+      <w:pPr>
+        <w:ind w:left="6480" w:hanging="180"/>
+      </w:pPr>
+    </w:lvl>
+  </w:abstractNum>
+  <w:abstractNum w:abstractNumId="2" w15:restartNumberingAfterBreak="0">
     <w:nsid w:val="11C562C1"/>
     <w:multiLevelType w:val="multilevel"/>
     <w:tmpl w:val="AA5E5DC8"/>
@@ -5761,7 +6027,120 @@
       </w:rPr>
     </w:lvl>
   </w:abstractNum>
-  <w:abstractNum w:abstractNumId="2" w15:restartNumberingAfterBreak="0">
+  <w:abstractNum w:abstractNumId="3" w15:restartNumberingAfterBreak="0">
+    <w:nsid w:val="11D2484D"/>
+    <w:multiLevelType w:val="multilevel"/>
+    <w:tmpl w:val="E02C9DD8"/>
+    <w:lvl w:ilvl="0">
+      <w:start w:val="2"/>
+      <w:numFmt w:val="decimal"/>
+      <w:lvlText w:val="%1"/>
+      <w:lvlJc w:val="left"/>
+      <w:pPr>
+        <w:ind w:left="360" w:hanging="360"/>
+      </w:pPr>
+      <w:rPr>
+        <w:rFonts w:hint="default"/>
+      </w:rPr>
+    </w:lvl>
+    <w:lvl w:ilvl="1">
+      <w:start w:val="1"/>
+      <w:numFmt w:val="decimal"/>
+      <w:lvlText w:val="%1.%2"/>
+      <w:lvlJc w:val="left"/>
+      <w:pPr>
+        <w:ind w:left="360" w:hanging="360"/>
+      </w:pPr>
+      <w:rPr>
+        <w:rFonts w:hint="default"/>
+      </w:rPr>
+    </w:lvl>
+    <w:lvl w:ilvl="2">
+      <w:start w:val="1"/>
+      <w:numFmt w:val="decimal"/>
+      <w:lvlText w:val="%1.%2.%3"/>
+      <w:lvlJc w:val="left"/>
+      <w:pPr>
+        <w:ind w:left="720" w:hanging="720"/>
+      </w:pPr>
+      <w:rPr>
+        <w:rFonts w:hint="default"/>
+      </w:rPr>
+    </w:lvl>
+    <w:lvl w:ilvl="3">
+      <w:start w:val="1"/>
+      <w:numFmt w:val="decimal"/>
+      <w:lvlText w:val="%1.%2.%3.%4"/>
+      <w:lvlJc w:val="left"/>
+      <w:pPr>
+        <w:ind w:left="720" w:hanging="720"/>
+      </w:pPr>
+      <w:rPr>
+        <w:rFonts w:hint="default"/>
+      </w:rPr>
+    </w:lvl>
+    <w:lvl w:ilvl="4">
+      <w:start w:val="1"/>
+      <w:numFmt w:val="decimal"/>
+      <w:lvlText w:val="%1.%2.%3.%4.%5"/>
+      <w:lvlJc w:val="left"/>
+      <w:pPr>
+        <w:ind w:left="1080" w:hanging="1080"/>
+      </w:pPr>
+      <w:rPr>
+        <w:rFonts w:hint="default"/>
+      </w:rPr>
+    </w:lvl>
+    <w:lvl w:ilvl="5">
+      <w:start w:val="1"/>
+      <w:numFmt w:val="decimal"/>
+      <w:lvlText w:val="%1.%2.%3.%4.%5.%6"/>
+      <w:lvlJc w:val="left"/>
+      <w:pPr>
+        <w:ind w:left="1080" w:hanging="1080"/>
+      </w:pPr>
+      <w:rPr>
+        <w:rFonts w:hint="default"/>
+      </w:rPr>
+    </w:lvl>
+    <w:lvl w:ilvl="6">
+      <w:start w:val="1"/>
+      <w:numFmt w:val="decimal"/>
+      <w:lvlText w:val="%1.%2.%3.%4.%5.%6.%7"/>
+      <w:lvlJc w:val="left"/>
+      <w:pPr>
+        <w:ind w:left="1440" w:hanging="1440"/>
+      </w:pPr>
+      <w:rPr>
+        <w:rFonts w:hint="default"/>
+      </w:rPr>
+    </w:lvl>
+    <w:lvl w:ilvl="7">
+      <w:start w:val="1"/>
+      <w:numFmt w:val="decimal"/>
+      <w:lvlText w:val="%1.%2.%3.%4.%5.%6.%7.%8"/>
+      <w:lvlJc w:val="left"/>
+      <w:pPr>
+        <w:ind w:left="1440" w:hanging="1440"/>
+      </w:pPr>
+      <w:rPr>
+        <w:rFonts w:hint="default"/>
+      </w:rPr>
+    </w:lvl>
+    <w:lvl w:ilvl="8">
+      <w:start w:val="1"/>
+      <w:numFmt w:val="decimal"/>
+      <w:lvlText w:val="%1.%2.%3.%4.%5.%6.%7.%8.%9"/>
+      <w:lvlJc w:val="left"/>
+      <w:pPr>
+        <w:ind w:left="1800" w:hanging="1800"/>
+      </w:pPr>
+      <w:rPr>
+        <w:rFonts w:hint="default"/>
+      </w:rPr>
+    </w:lvl>
+  </w:abstractNum>
+  <w:abstractNum w:abstractNumId="4" w15:restartNumberingAfterBreak="0">
     <w:nsid w:val="1613150F"/>
     <w:multiLevelType w:val="hybridMultilevel"/>
     <w:tmpl w:val="D88CF374"/>
@@ -5850,7 +6229,7 @@
       </w:pPr>
     </w:lvl>
   </w:abstractNum>
-  <w:abstractNum w:abstractNumId="3" w15:restartNumberingAfterBreak="0">
+  <w:abstractNum w:abstractNumId="5" w15:restartNumberingAfterBreak="0">
     <w:nsid w:val="24520852"/>
     <w:multiLevelType w:val="hybridMultilevel"/>
     <w:tmpl w:val="4B3C99D2"/>
@@ -5939,7 +6318,7 @@
       </w:pPr>
     </w:lvl>
   </w:abstractNum>
-  <w:abstractNum w:abstractNumId="4" w15:restartNumberingAfterBreak="0">
+  <w:abstractNum w:abstractNumId="6" w15:restartNumberingAfterBreak="0">
     <w:nsid w:val="302D718B"/>
     <w:multiLevelType w:val="multilevel"/>
     <w:tmpl w:val="795078AE"/>
@@ -6052,7 +6431,120 @@
       </w:rPr>
     </w:lvl>
   </w:abstractNum>
-  <w:abstractNum w:abstractNumId="5" w15:restartNumberingAfterBreak="0">
+  <w:abstractNum w:abstractNumId="7" w15:restartNumberingAfterBreak="0">
+    <w:nsid w:val="494B1222"/>
+    <w:multiLevelType w:val="multilevel"/>
+    <w:tmpl w:val="C004EEEC"/>
+    <w:lvl w:ilvl="0">
+      <w:start w:val="2"/>
+      <w:numFmt w:val="decimal"/>
+      <w:lvlText w:val="%1"/>
+      <w:lvlJc w:val="left"/>
+      <w:pPr>
+        <w:ind w:left="360" w:hanging="360"/>
+      </w:pPr>
+      <w:rPr>
+        <w:rFonts w:hint="default"/>
+      </w:rPr>
+    </w:lvl>
+    <w:lvl w:ilvl="1">
+      <w:start w:val="2"/>
+      <w:numFmt w:val="decimal"/>
+      <w:lvlText w:val="%1.%2"/>
+      <w:lvlJc w:val="left"/>
+      <w:pPr>
+        <w:ind w:left="360" w:hanging="360"/>
+      </w:pPr>
+      <w:rPr>
+        <w:rFonts w:hint="default"/>
+      </w:rPr>
+    </w:lvl>
+    <w:lvl w:ilvl="2">
+      <w:start w:val="1"/>
+      <w:numFmt w:val="decimal"/>
+      <w:lvlText w:val="%1.%2.%3"/>
+      <w:lvlJc w:val="left"/>
+      <w:pPr>
+        <w:ind w:left="720" w:hanging="720"/>
+      </w:pPr>
+      <w:rPr>
+        <w:rFonts w:hint="default"/>
+      </w:rPr>
+    </w:lvl>
+    <w:lvl w:ilvl="3">
+      <w:start w:val="1"/>
+      <w:numFmt w:val="decimal"/>
+      <w:lvlText w:val="%1.%2.%3.%4"/>
+      <w:lvlJc w:val="left"/>
+      <w:pPr>
+        <w:ind w:left="720" w:hanging="720"/>
+      </w:pPr>
+      <w:rPr>
+        <w:rFonts w:hint="default"/>
+      </w:rPr>
+    </w:lvl>
+    <w:lvl w:ilvl="4">
+      <w:start w:val="1"/>
+      <w:numFmt w:val="decimal"/>
+      <w:lvlText w:val="%1.%2.%3.%4.%5"/>
+      <w:lvlJc w:val="left"/>
+      <w:pPr>
+        <w:ind w:left="1080" w:hanging="1080"/>
+      </w:pPr>
+      <w:rPr>
+        <w:rFonts w:hint="default"/>
+      </w:rPr>
+    </w:lvl>
+    <w:lvl w:ilvl="5">
+      <w:start w:val="1"/>
+      <w:numFmt w:val="decimal"/>
+      <w:lvlText w:val="%1.%2.%3.%4.%5.%6"/>
+      <w:lvlJc w:val="left"/>
+      <w:pPr>
+        <w:ind w:left="1080" w:hanging="1080"/>
+      </w:pPr>
+      <w:rPr>
+        <w:rFonts w:hint="default"/>
+      </w:rPr>
+    </w:lvl>
+    <w:lvl w:ilvl="6">
+      <w:start w:val="1"/>
+      <w:numFmt w:val="decimal"/>
+      <w:lvlText w:val="%1.%2.%3.%4.%5.%6.%7"/>
+      <w:lvlJc w:val="left"/>
+      <w:pPr>
+        <w:ind w:left="1440" w:hanging="1440"/>
+      </w:pPr>
+      <w:rPr>
+        <w:rFonts w:hint="default"/>
+      </w:rPr>
+    </w:lvl>
+    <w:lvl w:ilvl="7">
+      <w:start w:val="1"/>
+      <w:numFmt w:val="decimal"/>
+      <w:lvlText w:val="%1.%2.%3.%4.%5.%6.%7.%8"/>
+      <w:lvlJc w:val="left"/>
+      <w:pPr>
+        <w:ind w:left="1440" w:hanging="1440"/>
+      </w:pPr>
+      <w:rPr>
+        <w:rFonts w:hint="default"/>
+      </w:rPr>
+    </w:lvl>
+    <w:lvl w:ilvl="8">
+      <w:start w:val="1"/>
+      <w:numFmt w:val="decimal"/>
+      <w:lvlText w:val="%1.%2.%3.%4.%5.%6.%7.%8.%9"/>
+      <w:lvlJc w:val="left"/>
+      <w:pPr>
+        <w:ind w:left="1800" w:hanging="1800"/>
+      </w:pPr>
+      <w:rPr>
+        <w:rFonts w:hint="default"/>
+      </w:rPr>
+    </w:lvl>
+  </w:abstractNum>
+  <w:abstractNum w:abstractNumId="8" w15:restartNumberingAfterBreak="0">
     <w:nsid w:val="4E4B4959"/>
     <w:multiLevelType w:val="multilevel"/>
     <w:tmpl w:val="B486EC8E"/>
@@ -6173,7 +6665,7 @@
       </w:rPr>
     </w:lvl>
   </w:abstractNum>
-  <w:abstractNum w:abstractNumId="6" w15:restartNumberingAfterBreak="0">
+  <w:abstractNum w:abstractNumId="9" w15:restartNumberingAfterBreak="0">
     <w:nsid w:val="4EB13386"/>
     <w:multiLevelType w:val="hybridMultilevel"/>
     <w:tmpl w:val="BE4855B0"/>
@@ -6262,7 +6754,7 @@
       </w:pPr>
     </w:lvl>
   </w:abstractNum>
-  <w:abstractNum w:abstractNumId="7" w15:restartNumberingAfterBreak="0">
+  <w:abstractNum w:abstractNumId="10" w15:restartNumberingAfterBreak="0">
     <w:nsid w:val="512F4C1D"/>
     <w:multiLevelType w:val="hybridMultilevel"/>
     <w:tmpl w:val="B5A27502"/>
@@ -6351,7 +6843,7 @@
       </w:pPr>
     </w:lvl>
   </w:abstractNum>
-  <w:abstractNum w:abstractNumId="8" w15:restartNumberingAfterBreak="0">
+  <w:abstractNum w:abstractNumId="11" w15:restartNumberingAfterBreak="0">
     <w:nsid w:val="5648452E"/>
     <w:multiLevelType w:val="hybridMultilevel"/>
     <w:tmpl w:val="779870A4"/>
@@ -6463,7 +6955,7 @@
       </w:rPr>
     </w:lvl>
   </w:abstractNum>
-  <w:abstractNum w:abstractNumId="9" w15:restartNumberingAfterBreak="0">
+  <w:abstractNum w:abstractNumId="12" w15:restartNumberingAfterBreak="0">
     <w:nsid w:val="75B16162"/>
     <w:multiLevelType w:val="hybridMultilevel"/>
     <w:tmpl w:val="9C18E2F4"/>
@@ -6552,7 +7044,7 @@
       </w:pPr>
     </w:lvl>
   </w:abstractNum>
-  <w:abstractNum w:abstractNumId="10" w15:restartNumberingAfterBreak="0">
+  <w:abstractNum w:abstractNumId="13" w15:restartNumberingAfterBreak="0">
     <w:nsid w:val="76480BFB"/>
     <w:multiLevelType w:val="multilevel"/>
     <w:tmpl w:val="8C4A6DFE"/>
@@ -6666,43 +7158,52 @@
     </w:lvl>
   </w:abstractNum>
   <w:num w:numId="1">
+    <w:abstractNumId w:val="11"/>
+  </w:num>
+  <w:num w:numId="2">
     <w:abstractNumId w:val="8"/>
   </w:num>
-  <w:num w:numId="2">
+  <w:num w:numId="3">
+    <w:abstractNumId w:val="4"/>
+  </w:num>
+  <w:num w:numId="4">
     <w:abstractNumId w:val="5"/>
   </w:num>
-  <w:num w:numId="3">
+  <w:num w:numId="5">
+    <w:abstractNumId w:val="9"/>
+  </w:num>
+  <w:num w:numId="6">
+    <w:abstractNumId w:val="12"/>
+  </w:num>
+  <w:num w:numId="7">
+    <w:abstractNumId w:val="6"/>
+  </w:num>
+  <w:num w:numId="8">
+    <w:abstractNumId w:val="10"/>
+  </w:num>
+  <w:num w:numId="9">
     <w:abstractNumId w:val="2"/>
   </w:num>
-  <w:num w:numId="4">
-    <w:abstractNumId w:val="3"/>
-  </w:num>
-  <w:num w:numId="5">
-    <w:abstractNumId w:val="6"/>
-  </w:num>
-  <w:num w:numId="6">
-    <w:abstractNumId w:val="9"/>
-  </w:num>
-  <w:num w:numId="7">
-    <w:abstractNumId w:val="4"/>
-  </w:num>
-  <w:num w:numId="8">
-    <w:abstractNumId w:val="7"/>
-  </w:num>
-  <w:num w:numId="9">
-    <w:abstractNumId w:val="1"/>
-  </w:num>
   <w:num w:numId="10">
-    <w:abstractNumId w:val="10"/>
+    <w:abstractNumId w:val="13"/>
   </w:num>
   <w:num w:numId="11">
     <w:abstractNumId w:val="0"/>
+  </w:num>
+  <w:num w:numId="12">
+    <w:abstractNumId w:val="7"/>
+  </w:num>
+  <w:num w:numId="13">
+    <w:abstractNumId w:val="1"/>
+  </w:num>
+  <w:num w:numId="14">
+    <w:abstractNumId w:val="3"/>
   </w:num>
 </w:numbering>
 </file>
 
 <file path=word/styles.xml><?xml version="1.0" encoding="utf-8"?>
-<w:styles xmlns:mc="http://schemas.openxmlformats.org/markup-compatibility/2006" xmlns:r="http://schemas.openxmlformats.org/officeDocument/2006/relationships" xmlns:w="http://schemas.openxmlformats.org/wordprocessingml/2006/main" xmlns:w14="http://schemas.microsoft.com/office/word/2010/wordml" xmlns:w15="http://schemas.microsoft.com/office/word/2012/wordml" xmlns:w16cex="http://schemas.microsoft.com/office/word/2018/wordml/cex" xmlns:w16cid="http://schemas.microsoft.com/office/word/2016/wordml/cid" xmlns:w16="http://schemas.microsoft.com/office/word/2018/wordml" xmlns:w16se="http://schemas.microsoft.com/office/word/2015/wordml/symex" mc:Ignorable="w14 w15 w16se w16cid w16 w16cex">
+<w:styles xmlns:mc="http://schemas.openxmlformats.org/markup-compatibility/2006" xmlns:r="http://schemas.openxmlformats.org/officeDocument/2006/relationships" xmlns:w="http://schemas.openxmlformats.org/wordprocessingml/2006/main" xmlns:w14="http://schemas.microsoft.com/office/word/2010/wordml" xmlns:w15="http://schemas.microsoft.com/office/word/2012/wordml" xmlns:w16cex="http://schemas.microsoft.com/office/word/2018/wordml/cex" xmlns:w16cid="http://schemas.microsoft.com/office/word/2016/wordml/cid" xmlns:w16="http://schemas.microsoft.com/office/word/2018/wordml" xmlns:w16sdtdh="http://schemas.microsoft.com/office/word/2020/wordml/sdtdatahash" xmlns:w16se="http://schemas.microsoft.com/office/word/2015/wordml/symex" mc:Ignorable="w14 w15 w16se w16cid w16 w16cex w16sdtdh">
   <w:docDefaults>
     <w:rPrDefault>
       <w:rPr>
@@ -7099,7 +7600,7 @@
   <w:style w:type="paragraph" w:default="1" w:styleId="Normal">
     <w:name w:val="Normal"/>
     <w:qFormat/>
-    <w:rsid w:val="00252FD2"/>
+    <w:rsid w:val="00306293"/>
   </w:style>
   <w:style w:type="character" w:default="1" w:styleId="DefaultParagraphFont">
     <w:name w:val="Default Paragraph Font"/>

</xml_diff>